<commit_message>
Actualizar archivos con modificaciones del usuario - Mejoras en contenido y estructura
</commit_message>
<xml_diff>
--- a/propuesta Cheaf.docx
+++ b/propuesta Cheaf.docx
@@ -2430,7 +2430,7 @@
     <w:p>
       <w:r>
         <w:pict w14:anchorId="5AF49696">
-          <v:rect id="_x0000_i1031" style="width:0;height:1.5pt" o:hralign="center" o:hrstd="t" o:hrnoshade="t" o:hr="t" fillcolor="#1b1c1d" stroked="f"/>
+          <v:rect id="_x0000_i1025" style="width:0;height:1.5pt" o:hralign="center" o:hrstd="t" o:hrnoshade="t" o:hr="t" fillcolor="#1b1c1d" stroked="f"/>
         </w:pict>
       </w:r>
     </w:p>
@@ -5421,7 +5421,7 @@
     <w:p>
       <w:r>
         <w:pict w14:anchorId="16D5E502">
-          <v:rect id="_x0000_i1210" style="width:0;height:1.5pt" o:hralign="center" o:hrstd="t" o:hrnoshade="t" o:hr="t" fillcolor="#1b1c1d" stroked="f"/>
+          <v:rect id="_x0000_i1026" style="width:0;height:1.5pt" o:hralign="center" o:hrstd="t" o:hrnoshade="t" o:hr="t" fillcolor="#1b1c1d" stroked="f"/>
         </w:pict>
       </w:r>
     </w:p>
@@ -5722,7 +5722,7 @@
     <w:p>
       <w:r>
         <w:pict w14:anchorId="26BF3BEB">
-          <v:rect id="_x0000_i1211" style="width:0;height:1.5pt" o:hralign="center" o:hrstd="t" o:hrnoshade="t" o:hr="t" fillcolor="#1b1c1d" stroked="f"/>
+          <v:rect id="_x0000_i1027" style="width:0;height:1.5pt" o:hralign="center" o:hrstd="t" o:hrnoshade="t" o:hr="t" fillcolor="#1b1c1d" stroked="f"/>
         </w:pict>
       </w:r>
     </w:p>
@@ -6055,7 +6055,7 @@
     <w:p>
       <w:r>
         <w:pict w14:anchorId="116A7712">
-          <v:rect id="_x0000_i1212" style="width:0;height:1.5pt" o:hralign="center" o:hrstd="t" o:hrnoshade="t" o:hr="t" fillcolor="#1b1c1d" stroked="f"/>
+          <v:rect id="_x0000_i1028" style="width:0;height:1.5pt" o:hralign="center" o:hrstd="t" o:hrnoshade="t" o:hr="t" fillcolor="#1b1c1d" stroked="f"/>
         </w:pict>
       </w:r>
     </w:p>
@@ -6416,7 +6416,25 @@
         <w:t>Viernes:</w:t>
       </w:r>
       <w:r>
-        <w:t xml:space="preserve"> Desarrollo de soluciones: implementando automatizaciones con n8n o prototipando modelos para validar hipótesis. También dedicaría tiempo a la documentación y a preparar </w:t>
+        <w:t xml:space="preserve"> Desarrollo de soluciones</w:t>
+      </w:r>
+      <w:r>
+        <w:t xml:space="preserve"> con diferentes herramientas</w:t>
+      </w:r>
+      <w:r>
+        <w:t>: implementando automatizaciones con n8n</w:t>
+      </w:r>
+      <w:r>
+        <w:t>,</w:t>
+      </w:r>
+      <w:r>
+        <w:t xml:space="preserve"> prototipando modelos para validar hipótesis</w:t>
+      </w:r>
+      <w:r>
+        <w:t>, monitoreo de los datos</w:t>
+      </w:r>
+      <w:r>
+        <w:t xml:space="preserve">. También dedicaría tiempo a la documentación y a preparar </w:t>
       </w:r>
       <w:proofErr w:type="spellStart"/>
       <w:r>
@@ -6443,7 +6461,7 @@
     <w:p>
       <w:r>
         <w:pict w14:anchorId="3C66B911">
-          <v:rect id="_x0000_i1213" style="width:0;height:1.5pt" o:hralign="center" o:hrstd="t" o:hrnoshade="t" o:hr="t" fillcolor="#1b1c1d" stroked="f"/>
+          <v:rect id="_x0000_i1029" style="width:0;height:1.5pt" o:hralign="center" o:hrstd="t" o:hrnoshade="t" o:hr="t" fillcolor="#1b1c1d" stroked="f"/>
         </w:pict>
       </w:r>
     </w:p>
@@ -6589,10 +6607,30 @@
           <w:b/>
           <w:bCs/>
         </w:rPr>
-        <w:t>SQL y Python</w:t>
-      </w:r>
-      <w:r>
-        <w:t xml:space="preserve"> para el análisis de datos es solo el punto de partida. Mis conocimientos avanzados en </w:t>
+        <w:t>SQL</w:t>
+      </w:r>
+      <w:r>
+        <w:rPr>
+          <w:b/>
+          <w:bCs/>
+        </w:rPr>
+        <w:t>,</w:t>
+      </w:r>
+      <w:r>
+        <w:rPr>
+          <w:b/>
+          <w:bCs/>
+        </w:rPr>
+        <w:t xml:space="preserve"> Python</w:t>
+      </w:r>
+      <w:r>
+        <w:t xml:space="preserve"> </w:t>
+      </w:r>
+      <w:r>
+        <w:t xml:space="preserve">y visualización </w:t>
+      </w:r>
+      <w:r>
+        <w:t xml:space="preserve">para el análisis de datos es solo el punto de partida. Mis conocimientos avanzados en </w:t>
       </w:r>
       <w:r>
         <w:rPr>
@@ -6640,39 +6678,13 @@
       </w:r>
       <w:proofErr w:type="spellEnd"/>
       <w:r>
-        <w:t xml:space="preserve">), MCP (Machine </w:t>
-      </w:r>
-      <w:proofErr w:type="spellStart"/>
-      <w:r>
-        <w:t>Comprehension</w:t>
-      </w:r>
-      <w:proofErr w:type="spellEnd"/>
-      <w:r>
-        <w:t xml:space="preserve"> </w:t>
-      </w:r>
-      <w:proofErr w:type="spellStart"/>
-      <w:r>
-        <w:t>Platforms</w:t>
-      </w:r>
-      <w:proofErr w:type="spellEnd"/>
-      <w:r>
-        <w:t>), y RAG (</w:t>
-      </w:r>
-      <w:proofErr w:type="spellStart"/>
-      <w:r>
-        <w:t>Retrieval-Augmented</w:t>
-      </w:r>
-      <w:proofErr w:type="spellEnd"/>
-      <w:r>
-        <w:t xml:space="preserve"> </w:t>
-      </w:r>
-      <w:proofErr w:type="spellStart"/>
-      <w:r>
-        <w:t>Generation</w:t>
-      </w:r>
-      <w:proofErr w:type="spellEnd"/>
-      <w:r>
-        <w:t xml:space="preserve">), me permiten ir más allá del análisis descriptivo. Puedo </w:t>
+        <w:t>)</w:t>
+      </w:r>
+      <w:r>
+        <w:t xml:space="preserve">. </w:t>
+      </w:r>
+      <w:r>
+        <w:t xml:space="preserve">Puedo </w:t>
       </w:r>
       <w:r>
         <w:rPr>
@@ -10174,6 +10186,7 @@
   <w:style w:type="character" w:default="1" w:styleId="Fuentedeprrafopredeter">
     <w:name w:val="Default Paragraph Font"/>
     <w:uiPriority w:val="1"/>
+    <w:semiHidden/>
     <w:unhideWhenUsed/>
   </w:style>
   <w:style w:type="table" w:default="1" w:styleId="Tablanormal">

</xml_diff>